<commit_message>
[RPG] DT 1 - The Creation of Solum (rev 2) by PlayerQ
</commit_message>
<xml_diff>
--- a/rpg/Devwarlt Tales 1 - The Creation of Solum [EN-US].docx
+++ b/rpg/Devwarlt Tales 1 - The Creation of Solum [EN-US].docx
@@ -21,14 +21,14 @@
           <w:rFonts w:ascii="Courier New" w:hAnsi="Courier New" w:cs="Courier New"/>
           <w:lang w:val="en-US"/>
         </w:rPr>
-        <w:t>Many years ago, there w</w:t>
-      </w:r>
-      <w:r>
-        <w:rPr>
-          <w:rFonts w:ascii="Courier New" w:hAnsi="Courier New" w:cs="Courier New"/>
-          <w:lang w:val="en-US"/>
-        </w:rPr>
-        <w:t xml:space="preserve">ere three mighty gods who were planning the creation of a brand-new world that could keep their most unusual feats and creations. After that, they decided to add an unusual continent, so that all creations could live thus was created the continent of </w:t>
+        <w:t>Many years ago, three m</w:t>
+      </w:r>
+      <w:r>
+        <w:rPr>
+          <w:rFonts w:ascii="Courier New" w:hAnsi="Courier New" w:cs="Courier New"/>
+          <w:lang w:val="en-US"/>
+        </w:rPr>
+        <w:t xml:space="preserve">ighty gods planned the creation of a brand-new world that could keep their most unusual and creations. They decided to add an unusual continent, so that all creations could live, thus was created the continent of </w:t>
       </w:r>
       <w:proofErr w:type="spellStart"/>
       <w:r>
@@ -61,7 +61,7 @@
           <w:lang w:val="en-US"/>
         </w:rPr>
         <w:tab/>
-        <w:t>The first inhabitants were the plans along with the animals, then the fishes, finally the humans and other creatures. All the gods were amazed at his creations. Therefore, they gathered and decided to gift their most valuable creations, the humans.</w:t>
+        <w:t>The Gods created there most prized possession, humans. To help them thrive, plants and animals were added in abundance. As a final gift the Gods blessed them with their incredible powers.</w:t>
       </w:r>
     </w:p>
     <w:p>
@@ -78,7 +78,6 @@
           <w:lang w:val="en-US"/>
         </w:rPr>
         <w:tab/>
-        <w:t xml:space="preserve">The god of strength, </w:t>
       </w:r>
       <w:proofErr w:type="spellStart"/>
       <w:r>
@@ -94,7 +93,7 @@
           <w:rFonts w:ascii="Courier New" w:hAnsi="Courier New" w:cs="Courier New"/>
           <w:lang w:val="en-US"/>
         </w:rPr>
-        <w:t xml:space="preserve">, has given strength to be dominant over adversity. The god of wisdom, </w:t>
+        <w:t xml:space="preserve">, the God of strength, has given strength to be dominant over adversity. </w:t>
       </w:r>
       <w:proofErr w:type="spellStart"/>
       <w:r>
@@ -110,7 +109,7 @@
           <w:rFonts w:ascii="Courier New" w:hAnsi="Courier New" w:cs="Courier New"/>
           <w:lang w:val="en-US"/>
         </w:rPr>
-        <w:t xml:space="preserve">, has bestowed pride for inner and mental growth along with intelligence so that they can master any teaching thus passed to them. Finally, the god of bravery, </w:t>
+        <w:t xml:space="preserve">, the God of wisdom, has bestowed pride for inner and mental growth along with intelligence so that they can master any teaching passed unto them. Finally, </w:t>
       </w:r>
       <w:proofErr w:type="spellStart"/>
       <w:r>
@@ -126,7 +125,7 @@
           <w:rFonts w:ascii="Courier New" w:hAnsi="Courier New" w:cs="Courier New"/>
           <w:lang w:val="en-US"/>
         </w:rPr>
-        <w:t>, granted the virtue that along with the vigor do not let themselves be so easily subdued or dominated.</w:t>
+        <w:t>, the God of bravery, granted the virtue that along with the vigor do not let themselves be so easily subdued or dominated.</w:t>
       </w:r>
     </w:p>
     <w:p>
@@ -143,7 +142,7 @@
           <w:lang w:val="en-US"/>
         </w:rPr>
         <w:tab/>
-        <w:t xml:space="preserve">After the bestowal of the divine presents, the gods ceased to exist, so that the humans could begin their journeys alone and discover the most unusual creations left by the vast continent of </w:t>
+        <w:t xml:space="preserve">After the bestowal of the divine gifts, the gods ceased to exist, so that humans could begin their journeys alone and discover the most unusual creations the Gods left on the vast and unknown continent of </w:t>
       </w:r>
       <w:proofErr w:type="spellStart"/>
       <w:r>
@@ -159,7 +158,7 @@
           <w:rFonts w:ascii="Courier New" w:hAnsi="Courier New" w:cs="Courier New"/>
           <w:lang w:val="en-US"/>
         </w:rPr>
-        <w:t xml:space="preserve"> still unknown.</w:t>
+        <w:t>.</w:t>
       </w:r>
       <w:bookmarkStart w:id="0" w:name="_GoBack"/>
       <w:bookmarkEnd w:id="0"/>

</xml_diff>